<commit_message>
Update Install MS Office 2021.docx
</commit_message>
<xml_diff>
--- a/VSA/Agent Procedures/Install & Uninstall Office 2021/Install MS Office 2021.docx
+++ b/VSA/Agent Procedures/Install & Uninstall Office 2021/Install MS Office 2021.docx
@@ -286,7 +286,7 @@
       <w:headerReference w:type="even" r:id="rId14"/>
       <w:headerReference w:type="default" r:id="rId15"/>
       <w:headerReference w:type="first" r:id="rId16"/>
-      <w:pgSz w:w="12240" w:h="15840"/>
+      <w:pgSz w:w="11906" w:h="16838" w:code="9"/>
       <w:pgMar w:top="1440" w:right="1440" w:bottom="1440" w:left="1440" w:header="720" w:footer="720" w:gutter="0"/>
       <w:cols w:space="720"/>
       <w:docGrid w:linePitch="360"/>
@@ -437,8 +437,8 @@
       <w:tblLook w:val="04A0" w:firstRow="1" w:lastRow="0" w:firstColumn="1" w:lastColumn="0" w:noHBand="0" w:noVBand="1"/>
     </w:tblPr>
     <w:tblGrid>
-      <w:gridCol w:w="1435"/>
-      <w:gridCol w:w="7915"/>
+      <w:gridCol w:w="1431"/>
+      <w:gridCol w:w="7595"/>
     </w:tblGrid>
     <w:tr>
       <w:tc>
@@ -2086,16 +2086,25 @@
 </file>
 
 <file path=customXml/item1.xml><?xml version="1.0" encoding="utf-8"?>
+<b:Sources xmlns:b="http://schemas.openxmlformats.org/officeDocument/2006/bibliography" xmlns="http://schemas.openxmlformats.org/officeDocument/2006/bibliography" SelectedStyle="\APASixthEditionOfficeOnline.xsl" StyleName="APA" Version="6"/>
+</file>
+
+<file path=customXml/item2.xml><?xml version="1.0" encoding="utf-8"?>
 <p:properties xmlns:p="http://schemas.microsoft.com/office/2006/metadata/properties" xmlns:xsi="http://www.w3.org/2001/XMLSchema-instance" xmlns:pc="http://schemas.microsoft.com/office/infopath/2007/PartnerControls">
   <documentManagement/>
 </p:properties>
 </file>
 
-<file path=customXml/item2.xml><?xml version="1.0" encoding="utf-8"?>
-<b:Sources xmlns:b="http://schemas.openxmlformats.org/officeDocument/2006/bibliography" xmlns="http://schemas.openxmlformats.org/officeDocument/2006/bibliography" SelectedStyle="\APASixthEditionOfficeOnline.xsl" StyleName="APA" Version="6"/>
+<file path=customXml/item3.xml><?xml version="1.0" encoding="utf-8"?>
+<?mso-contentType ?>
+<FormTemplates xmlns="http://schemas.microsoft.com/sharepoint/v3/contenttype/forms">
+  <Display>DocumentLibraryForm</Display>
+  <Edit>DocumentLibraryForm</Edit>
+  <New>DocumentLibraryForm</New>
+</FormTemplates>
 </file>
 
-<file path=customXml/item3.xml><?xml version="1.0" encoding="utf-8"?>
+<file path=customXml/item4.xml><?xml version="1.0" encoding="utf-8"?>
 <ct:contentTypeSchema xmlns:ct="http://schemas.microsoft.com/office/2006/metadata/contentType" xmlns:ma="http://schemas.microsoft.com/office/2006/metadata/properties/metaAttributes" ct:_="" ma:_="" ma:contentTypeName="Document" ma:contentTypeID="0x01010019D8A6075A38774CBB7435B2E28E1172" ma:contentTypeVersion="12" ma:contentTypeDescription="Create a new document." ma:contentTypeScope="" ma:versionID="1436ff9a76eda1bceced3ce4b2e1569a">
   <xsd:schema xmlns:xsd="http://www.w3.org/2001/XMLSchema" xmlns:xs="http://www.w3.org/2001/XMLSchema" xmlns:p="http://schemas.microsoft.com/office/2006/metadata/properties" xmlns:ns3="15c75a40-beea-4f32-bd21-88d7e546909a" xmlns:ns4="64f6dfa4-c15c-473c-a29c-64c06eb14034" targetNamespace="http://schemas.microsoft.com/office/2006/metadata/properties" ma:root="true" ma:fieldsID="af29f714cbdd221b55c36da49f76fb45" ns3:_="" ns4:_="">
     <xsd:import namespace="15c75a40-beea-4f32-bd21-88d7e546909a"/>
@@ -2312,16 +2321,15 @@
 </ct:contentTypeSchema>
 </file>
 
-<file path=customXml/item4.xml><?xml version="1.0" encoding="utf-8"?>
-<?mso-contentType ?>
-<FormTemplates xmlns="http://schemas.microsoft.com/sharepoint/v3/contenttype/forms">
-  <Display>DocumentLibraryForm</Display>
-  <Edit>DocumentLibraryForm</Edit>
-  <New>DocumentLibraryForm</New>
-</FormTemplates>
+<file path=customXml/itemProps1.xml><?xml version="1.0" encoding="utf-8"?>
+<ds:datastoreItem xmlns:ds="http://schemas.openxmlformats.org/officeDocument/2006/customXml" ds:itemID="{1C48DBB3-CF99-4595-9320-D6A6AD73587D}">
+  <ds:schemaRefs>
+    <ds:schemaRef ds:uri="http://schemas.openxmlformats.org/officeDocument/2006/bibliography"/>
+  </ds:schemaRefs>
+</ds:datastoreItem>
 </file>
 
-<file path=customXml/itemProps1.xml><?xml version="1.0" encoding="utf-8"?>
+<file path=customXml/itemProps2.xml><?xml version="1.0" encoding="utf-8"?>
 <ds:datastoreItem xmlns:ds="http://schemas.openxmlformats.org/officeDocument/2006/customXml" ds:itemID="{D14A6D29-AD82-4647-AF9D-CCB0F8D8DC83}">
   <ds:schemaRefs>
     <ds:schemaRef ds:uri="http://schemas.microsoft.com/office/2006/metadata/properties"/>
@@ -2330,15 +2338,15 @@
 </ds:datastoreItem>
 </file>
 
-<file path=customXml/itemProps2.xml><?xml version="1.0" encoding="utf-8"?>
-<ds:datastoreItem xmlns:ds="http://schemas.openxmlformats.org/officeDocument/2006/customXml" ds:itemID="{1C48DBB3-CF99-4595-9320-D6A6AD73587D}">
+<file path=customXml/itemProps3.xml><?xml version="1.0" encoding="utf-8"?>
+<ds:datastoreItem xmlns:ds="http://schemas.openxmlformats.org/officeDocument/2006/customXml" ds:itemID="{6DF1993D-A90D-4E24-B294-08DBAEEA7A2D}">
   <ds:schemaRefs>
-    <ds:schemaRef ds:uri="http://schemas.openxmlformats.org/officeDocument/2006/bibliography"/>
+    <ds:schemaRef ds:uri="http://schemas.microsoft.com/sharepoint/v3/contenttype/forms"/>
   </ds:schemaRefs>
 </ds:datastoreItem>
 </file>
 
-<file path=customXml/itemProps3.xml><?xml version="1.0" encoding="utf-8"?>
+<file path=customXml/itemProps4.xml><?xml version="1.0" encoding="utf-8"?>
 <ds:datastoreItem xmlns:ds="http://schemas.openxmlformats.org/officeDocument/2006/customXml" ds:itemID="{AFBE396F-0AA5-4815-AAB7-B4619CEBAEDF}">
   <ds:schemaRefs>
     <ds:schemaRef ds:uri="http://schemas.microsoft.com/office/2006/metadata/contentType"/>
@@ -2355,12 +2363,4 @@
     <ds:schemaRef ds:uri="http://schemas.microsoft.com/internal/obd"/>
   </ds:schemaRefs>
 </ds:datastoreItem>
-</file>
-
-<file path=customXml/itemProps4.xml><?xml version="1.0" encoding="utf-8"?>
-<ds:datastoreItem xmlns:ds="http://schemas.openxmlformats.org/officeDocument/2006/customXml" ds:itemID="{6DF1993D-A90D-4E24-B294-08DBAEEA7A2D}">
-  <ds:schemaRefs>
-    <ds:schemaRef ds:uri="http://schemas.microsoft.com/sharepoint/v3/contenttype/forms"/>
-  </ds:schemaRefs>
-</ds:datastoreItem>
 </file>
</xml_diff>